<commit_message>
updating proposal and adding visio
</commit_message>
<xml_diff>
--- a/ProjectProposal.docx
+++ b/ProjectProposal.docx
@@ -7,8 +7,66 @@
         <w:ind w:left="720" w:hanging="360"/>
       </w:pPr>
       <w:r>
-        <w:t xml:space="preserve">Project:  Visualizing Recipe Data. </w:t>
-      </w:r>
+        <w:t>Topic</w:t>
+      </w:r>
+      <w:r>
+        <w:t>:  Visualizing Recipe Data</w:t>
+      </w:r>
+    </w:p>
+    <w:p>
+      <w:pPr>
+        <w:ind w:left="720" w:hanging="360"/>
+      </w:pPr>
+      <w:r>
+        <w:t xml:space="preserve">Data Set: </w:t>
+      </w:r>
+      <w:hyperlink r:id="rId5" w:history="1">
+        <w:r>
+          <w:rPr>
+            <w:rStyle w:val="Hyperlink"/>
+          </w:rPr>
+          <w:t>https://api.edamam.com/search?q=&amp;app_id=d6f4ebaf&amp;app</w:t>
+        </w:r>
+      </w:hyperlink>
+    </w:p>
+    <w:p>
+      <w:pPr>
+        <w:ind w:left="720" w:hanging="360"/>
+      </w:pPr>
+      <w:r>
+        <w:t xml:space="preserve">Inspiration: </w:t>
+      </w:r>
+      <w:bookmarkStart w:id="0" w:name="_GoBack"/>
+      <w:bookmarkEnd w:id="0"/>
+    </w:p>
+    <w:p>
+      <w:pPr>
+        <w:ind w:left="720" w:hanging="360"/>
+      </w:pPr>
+      <w:r>
+        <w:t xml:space="preserve">Resources: </w:t>
+      </w:r>
+    </w:p>
+    <w:p>
+      <w:pPr>
+        <w:ind w:left="720" w:hanging="360"/>
+      </w:pPr>
+      <w:r>
+        <w:t xml:space="preserve">Caloric Intake: </w:t>
+      </w:r>
+      <w:hyperlink r:id="rId6" w:history="1">
+        <w:r>
+          <w:rPr>
+            <w:rStyle w:val="Hyperlink"/>
+          </w:rPr>
+          <w:t>https://www.accessdata.fda.gov/scripts/InteractiveNutritionFactsLabel/factsheets/Whats_On_The_Nutrition_Facts_Label.pdf</w:t>
+        </w:r>
+      </w:hyperlink>
+    </w:p>
+    <w:p>
+      <w:pPr>
+        <w:ind w:left="720" w:hanging="360"/>
+      </w:pPr>
     </w:p>
     <w:p>
       <w:pPr>
@@ -314,8 +372,6 @@
         </w:rPr>
         <w:t>Plotly</w:t>
       </w:r>
-      <w:bookmarkStart w:id="0" w:name="_GoBack"/>
-      <w:bookmarkEnd w:id="0"/>
       <w:proofErr w:type="spellEnd"/>
     </w:p>
     <w:p>
@@ -1316,6 +1372,29 @@
       <w:contextualSpacing/>
     </w:pPr>
   </w:style>
+  <w:style w:type="character" w:styleId="Hyperlink">
+    <w:name w:val="Hyperlink"/>
+    <w:basedOn w:val="DefaultParagraphFont"/>
+    <w:uiPriority w:val="99"/>
+    <w:unhideWhenUsed/>
+    <w:rsid w:val="007046AD"/>
+    <w:rPr>
+      <w:color w:val="0000FF"/>
+      <w:u w:val="single"/>
+    </w:rPr>
+  </w:style>
+  <w:style w:type="character" w:styleId="UnresolvedMention">
+    <w:name w:val="Unresolved Mention"/>
+    <w:basedOn w:val="DefaultParagraphFont"/>
+    <w:uiPriority w:val="99"/>
+    <w:semiHidden/>
+    <w:unhideWhenUsed/>
+    <w:rsid w:val="007046AD"/>
+    <w:rPr>
+      <w:color w:val="605E5C"/>
+      <w:shd w:val="clear" w:color="auto" w:fill="E1DFDD"/>
+    </w:rPr>
+  </w:style>
 </w:styles>
 </file>
 

</xml_diff>